<commit_message>
clase 41 y mas
</commit_message>
<xml_diff>
--- a/clase-29-CRUD-multer/notas.docx
+++ b/clase-29-CRUD-multer/notas.docx
@@ -90,6 +90,80 @@
     </w:p>
     <w:p>
       <w:pPr>
+        <w:pStyle w:val="Prrafodelista"/>
+        <w:numPr>
+          <w:ilvl w:val="0"/>
+          <w:numId w:val="3"/>
+        </w:numPr>
+        <w:rPr>
+          <w:lang w:val="es-ES"/>
+        </w:rPr>
+      </w:pPr>
+      <w:r>
+        <w:rPr>
+          <w:lang w:val="es-ES"/>
+        </w:rPr>
+        <w:t>Introducción/configuración</w:t>
+      </w:r>
+    </w:p>
+    <w:p>
+      <w:pPr>
+        <w:pStyle w:val="Prrafodelista"/>
+        <w:numPr>
+          <w:ilvl w:val="0"/>
+          <w:numId w:val="3"/>
+        </w:numPr>
+        <w:rPr>
+          <w:lang w:val="es-ES"/>
+        </w:rPr>
+      </w:pPr>
+      <w:r>
+        <w:rPr>
+          <w:lang w:val="es-ES"/>
+        </w:rPr>
+        <w:t>Subiendo archivos</w:t>
+      </w:r>
+    </w:p>
+    <w:p>
+      <w:pPr>
+        <w:pStyle w:val="Prrafodelista"/>
+        <w:numPr>
+          <w:ilvl w:val="0"/>
+          <w:numId w:val="3"/>
+        </w:numPr>
+        <w:rPr>
+          <w:lang w:val="es-ES"/>
+        </w:rPr>
+      </w:pPr>
+      <w:r>
+        <w:rPr>
+          <w:lang w:val="es-ES"/>
+        </w:rPr>
+        <w:t>Validación de los datos</w:t>
+      </w:r>
+    </w:p>
+    <w:p>
+      <w:pPr>
+        <w:rPr>
+          <w:lang w:val="es-ES"/>
+        </w:rPr>
+      </w:pPr>
+    </w:p>
+    <w:p>
+      <w:pPr>
+        <w:rPr>
+          <w:lang w:val="es-ES"/>
+        </w:rPr>
+      </w:pPr>
+      <w:r>
+        <w:rPr>
+          <w:lang w:val="es-ES"/>
+        </w:rPr>
+        <w:t>1.</w:t>
+      </w:r>
+    </w:p>
+    <w:p>
+      <w:pPr>
         <w:rPr>
           <w:rFonts w:ascii="Arial" w:hAnsi="Arial" w:cs="Arial"/>
           <w:color w:val="303030"/>
@@ -351,21 +425,33 @@
         <w:rPr>
           <w:lang w:val="es-ES"/>
         </w:rPr>
-        <w:t xml:space="preserve">Requerirla donde la </w:t>
+        <w:t>Requerirla donde la necesitemos</w:t>
+      </w:r>
+      <w:r>
+        <w:rPr>
+          <w:lang w:val="es-ES"/>
+        </w:rPr>
+        <w:t xml:space="preserve"> </w:t>
+      </w:r>
+      <w:r>
+        <w:rPr>
+          <w:lang w:val="es-ES"/>
+        </w:rPr>
+        <w:t xml:space="preserve">(por </w:t>
       </w:r>
       <w:proofErr w:type="gramStart"/>
       <w:r>
         <w:rPr>
           <w:lang w:val="es-ES"/>
         </w:rPr>
-        <w:t>necesitemos(</w:t>
+        <w:t>ejemplo</w:t>
       </w:r>
       <w:proofErr w:type="gramEnd"/>
       <w:r>
         <w:rPr>
           <w:lang w:val="es-ES"/>
         </w:rPr>
-        <w:t xml:space="preserve">por ejemplo en los </w:t>
+        <w:t xml:space="preserve"> en los </w:t>
       </w:r>
       <w:proofErr w:type="spellStart"/>
       <w:r>
@@ -400,6 +486,33 @@
         <w:rPr>
           <w:lang w:val="es-ES"/>
         </w:rPr>
+        <w:t xml:space="preserve">En el enrutador porque vamos a querer utilizar </w:t>
+      </w:r>
+      <w:proofErr w:type="spellStart"/>
+      <w:r>
+        <w:rPr>
+          <w:lang w:val="es-ES"/>
+        </w:rPr>
+        <w:t>multer</w:t>
+      </w:r>
+      <w:proofErr w:type="spellEnd"/>
+      <w:r>
+        <w:rPr>
+          <w:lang w:val="es-ES"/>
+        </w:rPr>
+        <w:t xml:space="preserve"> para procesar la info que viene del formulario de creación.</w:t>
+      </w:r>
+    </w:p>
+    <w:p>
+      <w:pPr>
+        <w:rPr>
+          <w:lang w:val="es-ES"/>
+        </w:rPr>
+      </w:pPr>
+      <w:r>
+        <w:rPr>
+          <w:lang w:val="es-ES"/>
+        </w:rPr>
         <w:t xml:space="preserve">Los </w:t>
       </w:r>
       <w:proofErr w:type="spellStart"/>
@@ -416,33 +529,57 @@
         </w:rPr>
         <w:t xml:space="preserve"> se </w:t>
       </w:r>
-      <w:proofErr w:type="gramStart"/>
-      <w:r>
-        <w:rPr>
-          <w:lang w:val="es-ES"/>
-        </w:rPr>
-        <w:t>usaran</w:t>
-      </w:r>
-      <w:proofErr w:type="gramEnd"/>
+      <w:r>
+        <w:rPr>
+          <w:lang w:val="es-ES"/>
+        </w:rPr>
+        <w:t>usarán</w:t>
+      </w:r>
       <w:r>
         <w:rPr>
           <w:lang w:val="es-ES"/>
         </w:rPr>
         <w:t xml:space="preserve"> </w:t>
       </w:r>
-      <w:proofErr w:type="spellStart"/>
-      <w:r>
-        <w:rPr>
-          <w:lang w:val="es-ES"/>
-        </w:rPr>
-        <w:t>asi</w:t>
-      </w:r>
-      <w:proofErr w:type="spellEnd"/>
+      <w:r>
+        <w:rPr>
+          <w:lang w:val="es-ES"/>
+        </w:rPr>
+        <w:t>así</w:t>
+      </w:r>
       <w:r>
         <w:rPr>
           <w:lang w:val="es-ES"/>
         </w:rPr>
         <w:t>:</w:t>
+      </w:r>
+      <w:r>
+        <w:rPr>
+          <w:lang w:val="es-ES"/>
+        </w:rPr>
+        <w:t xml:space="preserve"> con el atributo </w:t>
+      </w:r>
+      <w:proofErr w:type="spellStart"/>
+      <w:r>
+        <w:rPr>
+          <w:b/>
+          <w:lang w:val="es-ES"/>
+        </w:rPr>
+        <w:t>enctype</w:t>
+      </w:r>
+      <w:proofErr w:type="spellEnd"/>
+      <w:r>
+        <w:rPr>
+          <w:b/>
+          <w:lang w:val="es-ES"/>
+        </w:rPr>
+        <w:t xml:space="preserve"> </w:t>
+      </w:r>
+      <w:r>
+        <w:rPr>
+          <w:lang w:val="es-ES"/>
+        </w:rPr>
+        <w:t>le indicamos que va a recibir archivos.</w:t>
       </w:r>
     </w:p>
     <w:p>
@@ -519,33 +656,17 @@
         </w:rPr>
         <w:t xml:space="preserve"> se prepara para enviar </w:t>
       </w:r>
-      <w:proofErr w:type="spellStart"/>
-      <w:r>
-        <w:rPr>
-          <w:lang w:val="es-ES"/>
-        </w:rPr>
-        <w:t>mas</w:t>
-      </w:r>
-      <w:proofErr w:type="spellEnd"/>
-      <w:r>
-        <w:rPr>
-          <w:lang w:val="es-ES"/>
-        </w:rPr>
-        <w:t xml:space="preserve"> </w:t>
-      </w:r>
-      <w:proofErr w:type="spellStart"/>
-      <w:r>
-        <w:rPr>
-          <w:lang w:val="es-ES"/>
-        </w:rPr>
-        <w:t>info</w:t>
-      </w:r>
-      <w:proofErr w:type="spellEnd"/>
-      <w:r>
-        <w:rPr>
-          <w:lang w:val="es-ES"/>
-        </w:rPr>
-        <w:t xml:space="preserve"> (una imagen, no solo texto).</w:t>
+      <w:r>
+        <w:rPr>
+          <w:lang w:val="es-ES"/>
+        </w:rPr>
+        <w:t>más</w:t>
+      </w:r>
+      <w:r>
+        <w:rPr>
+          <w:lang w:val="es-ES"/>
+        </w:rPr>
+        <w:t xml:space="preserve"> info (una imagen, no solo texto).</w:t>
       </w:r>
     </w:p>
     <w:p>
@@ -573,7 +694,21 @@
             <w:rStyle w:val="Hipervnculo"/>
             <w:lang w:val="es-ES"/>
           </w:rPr>
-          <w:t>https://github.com/codelando/dh-node-multer-instalacion</w:t>
+          <w:t>https://github.com/codelando</w:t>
+        </w:r>
+        <w:r>
+          <w:rPr>
+            <w:rStyle w:val="Hipervnculo"/>
+            <w:lang w:val="es-ES"/>
+          </w:rPr>
+          <w:t>/</w:t>
+        </w:r>
+        <w:r>
+          <w:rPr>
+            <w:rStyle w:val="Hipervnculo"/>
+            <w:lang w:val="es-ES"/>
+          </w:rPr>
+          <w:t>dh-node-multer-instalacion</w:t>
         </w:r>
       </w:hyperlink>
       <w:r>
@@ -607,25 +742,78 @@
     <w:p>
       <w:pPr>
         <w:rPr>
-          <w:b/>
-          <w:lang w:val="es-ES"/>
-        </w:rPr>
-      </w:pPr>
-      <w:proofErr w:type="spellStart"/>
-      <w:r>
-        <w:rPr>
-          <w:b/>
-          <w:lang w:val="es-ES"/>
-        </w:rPr>
-        <w:t>Multer</w:t>
-      </w:r>
-      <w:proofErr w:type="spellEnd"/>
-      <w:r>
-        <w:rPr>
-          <w:b/>
-          <w:lang w:val="es-ES"/>
-        </w:rPr>
-        <w:t>: subiendo archivos:</w:t>
+          <w:lang w:val="es-ES"/>
+        </w:rPr>
+      </w:pPr>
+    </w:p>
+    <w:p>
+      <w:pPr>
+        <w:rPr>
+          <w:lang w:val="es-ES"/>
+        </w:rPr>
+      </w:pPr>
+    </w:p>
+    <w:p>
+      <w:pPr>
+        <w:rPr>
+          <w:lang w:val="es-ES"/>
+        </w:rPr>
+      </w:pPr>
+    </w:p>
+    <w:p>
+      <w:pPr>
+        <w:rPr>
+          <w:lang w:val="es-ES"/>
+        </w:rPr>
+      </w:pPr>
+    </w:p>
+    <w:p>
+      <w:pPr>
+        <w:rPr>
+          <w:lang w:val="es-ES"/>
+        </w:rPr>
+      </w:pPr>
+    </w:p>
+    <w:p>
+      <w:pPr>
+        <w:rPr>
+          <w:lang w:val="es-ES"/>
+        </w:rPr>
+      </w:pPr>
+    </w:p>
+    <w:p>
+      <w:pPr>
+        <w:rPr>
+          <w:lang w:val="es-ES"/>
+        </w:rPr>
+      </w:pPr>
+      <w:r>
+        <w:rPr>
+          <w:lang w:val="es-ES"/>
+        </w:rPr>
+        <w:t>2.</w:t>
+      </w:r>
+    </w:p>
+    <w:p>
+      <w:pPr>
+        <w:rPr>
+          <w:b/>
+          <w:lang w:val="es-ES"/>
+        </w:rPr>
+      </w:pPr>
+      <w:r>
+        <w:rPr>
+          <w:b/>
+          <w:lang w:val="es-ES"/>
+        </w:rPr>
+        <w:t>S</w:t>
+      </w:r>
+      <w:r>
+        <w:rPr>
+          <w:b/>
+          <w:lang w:val="es-ES"/>
+        </w:rPr>
+        <w:t>ubiendo archivos:</w:t>
       </w:r>
     </w:p>
     <w:p>
@@ -640,7 +828,6 @@
           <w:b/>
           <w:noProof/>
         </w:rPr>
-        <w:lastRenderedPageBreak/>
         <w:drawing>
           <wp:inline distT="0" distB="0" distL="0" distR="0" wp14:anchorId="2EE340EE" wp14:editId="5F3EA953">
             <wp:extent cx="3648584" cy="2943636"/>
@@ -848,21 +1035,7 @@
         <w:rPr>
           <w:lang w:val="es-ES"/>
         </w:rPr>
-        <w:t xml:space="preserve"> la </w:t>
-      </w:r>
-      <w:proofErr w:type="spellStart"/>
-      <w:r>
-        <w:rPr>
-          <w:lang w:val="es-ES"/>
-        </w:rPr>
-        <w:t>info</w:t>
-      </w:r>
-      <w:proofErr w:type="spellEnd"/>
-      <w:r>
-        <w:rPr>
-          <w:lang w:val="es-ES"/>
-        </w:rPr>
-        <w:t xml:space="preserve"> dentro del servidor y que nombre asignarle. </w:t>
+        <w:t xml:space="preserve"> la info dentro del servidor y que nombre asignarle. </w:t>
       </w:r>
       <w:proofErr w:type="spellStart"/>
       <w:r>
@@ -940,40 +1113,59 @@
           <w:b/>
           <w:lang w:val="es-ES"/>
         </w:rPr>
-        <w:t xml:space="preserve">, file y </w:t>
-      </w:r>
-      <w:proofErr w:type="spellStart"/>
-      <w:r>
-        <w:rPr>
-          <w:b/>
-          <w:lang w:val="es-ES"/>
-        </w:rPr>
-        <w:t>callback</w:t>
-      </w:r>
-      <w:proofErr w:type="spellEnd"/>
-      <w:r>
-        <w:rPr>
-          <w:b/>
-          <w:lang w:val="es-ES"/>
-        </w:rPr>
-        <w:t>)</w:t>
-      </w:r>
-    </w:p>
-    <w:p>
-      <w:pPr>
-        <w:rPr>
-          <w:lang w:val="es-ES"/>
-        </w:rPr>
-      </w:pPr>
-      <w:r>
-        <w:rPr>
-          <w:noProof/>
+        <w:t>, file y callback)</w:t>
+      </w:r>
+      <w:r>
+        <w:rPr>
+          <w:b/>
+          <w:lang w:val="es-ES"/>
+        </w:rPr>
+        <w:t xml:space="preserve"> </w:t>
+      </w:r>
+      <w:proofErr w:type="spellStart"/>
+      <w:r>
+        <w:rPr>
+          <w:lang w:val="es-ES"/>
+        </w:rPr>
+        <w:t>req</w:t>
+      </w:r>
+      <w:proofErr w:type="spellEnd"/>
+      <w:r>
+        <w:rPr>
+          <w:lang w:val="es-ES"/>
+        </w:rPr>
+        <w:t xml:space="preserve"> </w:t>
+      </w:r>
+      <w:proofErr w:type="spellStart"/>
+      <w:r>
+        <w:rPr>
+          <w:lang w:val="es-ES"/>
+        </w:rPr>
+        <w:t>reprecente</w:t>
+      </w:r>
+      <w:proofErr w:type="spellEnd"/>
+      <w:r>
+        <w:rPr>
+          <w:lang w:val="es-ES"/>
+        </w:rPr>
+        <w:t xml:space="preserve"> el request enviado por el cliente, file representa el archivo enviado, y el tercero es una callback que se encargara de almacenar el archivo en el destino indicado</w:t>
+      </w:r>
+    </w:p>
+    <w:p>
+      <w:pPr>
+        <w:rPr>
+          <w:lang w:val="es-ES"/>
+        </w:rPr>
+      </w:pPr>
+      <w:r>
+        <w:rPr>
+          <w:lang w:val="es-ES"/>
         </w:rPr>
         <w:drawing>
-          <wp:inline distT="0" distB="0" distL="0" distR="0" wp14:anchorId="01F2BE35" wp14:editId="58779DB1">
-            <wp:extent cx="5612130" cy="3171825"/>
-            <wp:effectExtent l="0" t="0" r="7620" b="9525"/>
-            <wp:docPr id="2" name="Imagen 2"/>
+          <wp:inline distT="0" distB="0" distL="0" distR="0" wp14:anchorId="11DFB6C1" wp14:editId="64D57BD4">
+            <wp:extent cx="4829849" cy="1495634"/>
+            <wp:effectExtent l="0" t="0" r="0" b="9525"/>
+            <wp:docPr id="12" name="Imagen 12"/>
             <wp:cNvGraphicFramePr>
               <a:graphicFrameLocks xmlns:a="http://schemas.openxmlformats.org/drawingml/2006/main" noChangeAspect="1"/>
             </wp:cNvGraphicFramePr>
@@ -993,7 +1185,7 @@
                   <pic:spPr>
                     <a:xfrm>
                       <a:off x="0" y="0"/>
-                      <a:ext cx="5612130" cy="3171825"/>
+                      <a:ext cx="4829849" cy="1495634"/>
                     </a:xfrm>
                     <a:prstGeom prst="rect">
                       <a:avLst/>
@@ -1005,58 +1197,11 @@
           </wp:inline>
         </w:drawing>
       </w:r>
-    </w:p>
-    <w:p>
-      <w:pPr>
-        <w:rPr>
-          <w:lang w:val="es-ES"/>
-        </w:rPr>
-      </w:pPr>
-      <w:r>
-        <w:rPr>
-          <w:lang w:val="es-ES"/>
-        </w:rPr>
-        <w:t xml:space="preserve">En </w:t>
-      </w:r>
-      <w:proofErr w:type="spellStart"/>
-      <w:r>
-        <w:rPr>
-          <w:lang w:val="es-ES"/>
-        </w:rPr>
-        <w:t>destination</w:t>
-      </w:r>
-      <w:proofErr w:type="spellEnd"/>
-      <w:r>
-        <w:rPr>
-          <w:lang w:val="es-ES"/>
-        </w:rPr>
-        <w:t xml:space="preserve"> usamos </w:t>
-      </w:r>
-      <w:proofErr w:type="spellStart"/>
-      <w:r>
-        <w:rPr>
-          <w:lang w:val="es-ES"/>
-        </w:rPr>
-        <w:t>path</w:t>
-      </w:r>
-      <w:proofErr w:type="spellEnd"/>
-      <w:r>
-        <w:rPr>
-          <w:lang w:val="es-ES"/>
-        </w:rPr>
-        <w:t xml:space="preserve"> para </w:t>
-      </w:r>
-      <w:r>
-        <w:rPr>
-          <w:lang w:val="es-ES"/>
-        </w:rPr>
-        <w:t>indicarle</w:t>
-      </w:r>
-      <w:r>
-        <w:rPr>
-          <w:lang w:val="es-ES"/>
-        </w:rPr>
-        <w:t xml:space="preserve"> la ruta a donde deberá guardar los archivos:</w:t>
+      <w:r>
+        <w:rPr>
+          <w:lang w:val="es-ES"/>
+        </w:rPr>
+        <w:t xml:space="preserve"> </w:t>
       </w:r>
     </w:p>
     <w:p>
@@ -1069,11 +1214,12 @@
         <w:rPr>
           <w:noProof/>
         </w:rPr>
+        <w:lastRenderedPageBreak/>
         <w:drawing>
-          <wp:inline distT="0" distB="0" distL="0" distR="0" wp14:anchorId="30509417" wp14:editId="293A55B9">
-            <wp:extent cx="3543795" cy="238158"/>
-            <wp:effectExtent l="0" t="0" r="0" b="9525"/>
-            <wp:docPr id="7" name="Imagen 7"/>
+          <wp:inline distT="0" distB="0" distL="0" distR="0" wp14:anchorId="01F2BE35" wp14:editId="58779DB1">
+            <wp:extent cx="5612130" cy="3171825"/>
+            <wp:effectExtent l="0" t="0" r="7620" b="9525"/>
+            <wp:docPr id="2" name="Imagen 2"/>
             <wp:cNvGraphicFramePr>
               <a:graphicFrameLocks xmlns:a="http://schemas.openxmlformats.org/drawingml/2006/main" noChangeAspect="1"/>
             </wp:cNvGraphicFramePr>
@@ -1093,7 +1239,7 @@
                   <pic:spPr>
                     <a:xfrm>
                       <a:off x="0" y="0"/>
-                      <a:ext cx="3543795" cy="238158"/>
+                      <a:ext cx="5612130" cy="3171825"/>
                     </a:xfrm>
                     <a:prstGeom prst="rect">
                       <a:avLst/>
@@ -1112,20 +1258,49 @@
           <w:lang w:val="es-ES"/>
         </w:rPr>
       </w:pPr>
-      <w:proofErr w:type="spellStart"/>
-      <w:r>
-        <w:rPr>
-          <w:lang w:val="es-ES"/>
-        </w:rPr>
-        <w:lastRenderedPageBreak/>
-        <w:t>Filename</w:t>
-      </w:r>
-      <w:proofErr w:type="spellEnd"/>
-      <w:r>
-        <w:rPr>
-          <w:lang w:val="es-ES"/>
-        </w:rPr>
-        <w:t>:</w:t>
+      <w:r>
+        <w:rPr>
+          <w:lang w:val="es-ES"/>
+        </w:rPr>
+        <w:t xml:space="preserve">En </w:t>
+      </w:r>
+      <w:r>
+        <w:rPr>
+          <w:lang w:val="es-ES"/>
+        </w:rPr>
+        <w:t>destinación</w:t>
+      </w:r>
+      <w:r>
+        <w:rPr>
+          <w:lang w:val="es-ES"/>
+        </w:rPr>
+        <w:t xml:space="preserve"> usamos </w:t>
+      </w:r>
+      <w:proofErr w:type="spellStart"/>
+      <w:r>
+        <w:rPr>
+          <w:lang w:val="es-ES"/>
+        </w:rPr>
+        <w:t>path</w:t>
+      </w:r>
+      <w:proofErr w:type="spellEnd"/>
+      <w:r>
+        <w:rPr>
+          <w:lang w:val="es-ES"/>
+        </w:rPr>
+        <w:t xml:space="preserve"> para </w:t>
+      </w:r>
+      <w:r>
+        <w:rPr>
+          <w:lang w:val="es-ES"/>
+        </w:rPr>
+        <w:t>indicarle</w:t>
+      </w:r>
+      <w:r>
+        <w:rPr>
+          <w:lang w:val="es-ES"/>
+        </w:rPr>
+        <w:t xml:space="preserve"> la ruta a donde deberá guardar los archivos:</w:t>
       </w:r>
     </w:p>
     <w:p>
@@ -1139,10 +1314,10 @@
           <w:noProof/>
         </w:rPr>
         <w:drawing>
-          <wp:inline distT="0" distB="0" distL="0" distR="0" wp14:anchorId="59FDACC1" wp14:editId="73BADD2B">
-            <wp:extent cx="4963218" cy="571580"/>
-            <wp:effectExtent l="0" t="0" r="0" b="0"/>
-            <wp:docPr id="8" name="Imagen 8"/>
+          <wp:inline distT="0" distB="0" distL="0" distR="0" wp14:anchorId="30509417" wp14:editId="293A55B9">
+            <wp:extent cx="3543795" cy="238158"/>
+            <wp:effectExtent l="0" t="0" r="0" b="9525"/>
+            <wp:docPr id="7" name="Imagen 7"/>
             <wp:cNvGraphicFramePr>
               <a:graphicFrameLocks xmlns:a="http://schemas.openxmlformats.org/drawingml/2006/main" noChangeAspect="1"/>
             </wp:cNvGraphicFramePr>
@@ -1162,7 +1337,7 @@
                   <pic:spPr>
                     <a:xfrm>
                       <a:off x="0" y="0"/>
-                      <a:ext cx="4963218" cy="571580"/>
+                      <a:ext cx="3543795" cy="238158"/>
                     </a:xfrm>
                     <a:prstGeom prst="rect">
                       <a:avLst/>
@@ -1183,13 +1358,91 @@
       </w:pPr>
       <w:r>
         <w:rPr>
+          <w:b/>
+          <w:lang w:val="es-ES"/>
+        </w:rPr>
+        <w:t>FILENAME:</w:t>
+      </w:r>
+      <w:r>
+        <w:rPr>
+          <w:b/>
+          <w:lang w:val="es-ES"/>
+        </w:rPr>
+        <w:t xml:space="preserve"> </w:t>
+      </w:r>
+      <w:r>
+        <w:rPr>
+          <w:b/>
+          <w:lang w:val="es-ES"/>
+        </w:rPr>
+        <w:t>tres parámetros (</w:t>
+      </w:r>
+      <w:proofErr w:type="spellStart"/>
+      <w:r>
+        <w:rPr>
+          <w:b/>
+          <w:lang w:val="es-ES"/>
+        </w:rPr>
+        <w:t>req</w:t>
+      </w:r>
+      <w:proofErr w:type="spellEnd"/>
+      <w:r>
+        <w:rPr>
+          <w:b/>
+          <w:lang w:val="es-ES"/>
+        </w:rPr>
+        <w:t xml:space="preserve">, file y callback) </w:t>
+      </w:r>
+      <w:r>
+        <w:rPr>
+          <w:lang w:val="es-ES"/>
+        </w:rPr>
+        <w:t xml:space="preserve">representan lo mismo que en </w:t>
+      </w:r>
+      <w:proofErr w:type="spellStart"/>
+      <w:r>
+        <w:rPr>
+          <w:lang w:val="es-ES"/>
+        </w:rPr>
+        <w:t>destination</w:t>
+      </w:r>
+      <w:proofErr w:type="spellEnd"/>
+      <w:r>
+        <w:rPr>
+          <w:lang w:val="es-ES"/>
+        </w:rPr>
+        <w:t xml:space="preserve">. Con </w:t>
+      </w:r>
+      <w:proofErr w:type="spellStart"/>
+      <w:r>
+        <w:rPr>
+          <w:lang w:val="es-ES"/>
+        </w:rPr>
+        <w:t>filename</w:t>
+      </w:r>
+      <w:proofErr w:type="spellEnd"/>
+      <w:r>
+        <w:rPr>
+          <w:lang w:val="es-ES"/>
+        </w:rPr>
+        <w:t xml:space="preserve"> le indicaremos el nombre del archivo que vamos a guardar:</w:t>
+      </w:r>
+      <w:r>
+        <w:rPr>
           <w:noProof/>
+          <w:lang w:val="es-ES"/>
+        </w:rPr>
+        <w:t xml:space="preserve"> </w:t>
+      </w:r>
+      <w:r>
+        <w:rPr>
+          <w:lang w:val="es-ES"/>
         </w:rPr>
         <w:drawing>
-          <wp:inline distT="0" distB="0" distL="0" distR="0" wp14:anchorId="10193D7F" wp14:editId="7183DCB8">
-            <wp:extent cx="1552792" cy="228632"/>
-            <wp:effectExtent l="0" t="0" r="9525" b="0"/>
-            <wp:docPr id="9" name="Imagen 9"/>
+          <wp:inline distT="0" distB="0" distL="0" distR="0" wp14:anchorId="187C2008" wp14:editId="34089F4C">
+            <wp:extent cx="4925112" cy="847843"/>
+            <wp:effectExtent l="0" t="0" r="8890" b="9525"/>
+            <wp:docPr id="13" name="Imagen 13"/>
             <wp:cNvGraphicFramePr>
               <a:graphicFrameLocks xmlns:a="http://schemas.openxmlformats.org/drawingml/2006/main" noChangeAspect="1"/>
             </wp:cNvGraphicFramePr>
@@ -1209,7 +1462,7 @@
                   <pic:spPr>
                     <a:xfrm>
                       <a:off x="0" y="0"/>
-                      <a:ext cx="1552792" cy="228632"/>
+                      <a:ext cx="4925112" cy="847843"/>
                     </a:xfrm>
                     <a:prstGeom prst="rect">
                       <a:avLst/>
@@ -1232,31 +1485,24 @@
         <w:rPr>
           <w:lang w:val="es-ES"/>
         </w:rPr>
-        <w:t xml:space="preserve">Especificar a </w:t>
-      </w:r>
-      <w:proofErr w:type="spellStart"/>
-      <w:r>
-        <w:rPr>
-          <w:lang w:val="es-ES"/>
-        </w:rPr>
-        <w:t>multer</w:t>
-      </w:r>
-      <w:proofErr w:type="spellEnd"/>
-      <w:r>
-        <w:rPr>
-          <w:lang w:val="es-ES"/>
-        </w:rPr>
-        <w:t xml:space="preserve"> la configuración anterior como disco de almacenamiento de archivos</w:t>
-      </w:r>
+        <w:t>El armado del nombre puede ser como uno quiera, otro ejemplo:</w:t>
+      </w:r>
+    </w:p>
+    <w:p>
+      <w:pPr>
+        <w:rPr>
+          <w:lang w:val="es-ES"/>
+        </w:rPr>
+      </w:pPr>
       <w:r>
         <w:rPr>
           <w:noProof/>
         </w:rPr>
         <w:drawing>
-          <wp:inline distT="0" distB="0" distL="0" distR="0" wp14:anchorId="7FE9701B" wp14:editId="397EC6BA">
-            <wp:extent cx="5612130" cy="3696335"/>
-            <wp:effectExtent l="0" t="0" r="7620" b="0"/>
-            <wp:docPr id="3" name="Imagen 3"/>
+          <wp:inline distT="0" distB="0" distL="0" distR="0" wp14:anchorId="59FDACC1" wp14:editId="73BADD2B">
+            <wp:extent cx="4963218" cy="571580"/>
+            <wp:effectExtent l="0" t="0" r="0" b="0"/>
+            <wp:docPr id="8" name="Imagen 8"/>
             <wp:cNvGraphicFramePr>
               <a:graphicFrameLocks xmlns:a="http://schemas.openxmlformats.org/drawingml/2006/main" noChangeAspect="1"/>
             </wp:cNvGraphicFramePr>
@@ -1276,7 +1522,7 @@
                   <pic:spPr>
                     <a:xfrm>
                       <a:off x="0" y="0"/>
-                      <a:ext cx="5612130" cy="3696335"/>
+                      <a:ext cx="4963218" cy="571580"/>
                     </a:xfrm>
                     <a:prstGeom prst="rect">
                       <a:avLst/>
@@ -1300,10 +1546,10 @@
           <w:noProof/>
         </w:rPr>
         <w:drawing>
-          <wp:inline distT="0" distB="0" distL="0" distR="0" wp14:anchorId="4F9A9E6B" wp14:editId="79BC4855">
-            <wp:extent cx="5612130" cy="306705"/>
-            <wp:effectExtent l="0" t="0" r="7620" b="0"/>
-            <wp:docPr id="6" name="Imagen 6"/>
+          <wp:inline distT="0" distB="0" distL="0" distR="0" wp14:anchorId="10193D7F" wp14:editId="7183DCB8">
+            <wp:extent cx="1552792" cy="228632"/>
+            <wp:effectExtent l="0" t="0" r="9525" b="0"/>
+            <wp:docPr id="9" name="Imagen 9"/>
             <wp:cNvGraphicFramePr>
               <a:graphicFrameLocks xmlns:a="http://schemas.openxmlformats.org/drawingml/2006/main" noChangeAspect="1"/>
             </wp:cNvGraphicFramePr>
@@ -1323,7 +1569,7 @@
                   <pic:spPr>
                     <a:xfrm>
                       <a:off x="0" y="0"/>
-                      <a:ext cx="5612130" cy="306705"/>
+                      <a:ext cx="1552792" cy="228632"/>
                     </a:xfrm>
                     <a:prstGeom prst="rect">
                       <a:avLst/>
@@ -1342,78 +1588,36 @@
           <w:lang w:val="es-ES"/>
         </w:rPr>
       </w:pPr>
-      <w:proofErr w:type="spellStart"/>
-      <w:r>
-        <w:rPr>
-          <w:lang w:val="es-ES"/>
-        </w:rPr>
-        <w:t>Asi</w:t>
-      </w:r>
-      <w:proofErr w:type="spellEnd"/>
-      <w:r>
-        <w:rPr>
-          <w:lang w:val="es-ES"/>
-        </w:rPr>
-        <w:t xml:space="preserve"> tendremos todo listo para procesar y almacenar los archivos.</w:t>
-      </w:r>
-    </w:p>
-    <w:p>
-      <w:pPr>
-        <w:rPr>
-          <w:lang w:val="es-ES"/>
-        </w:rPr>
-      </w:pPr>
-    </w:p>
-    <w:p>
-      <w:pPr>
-        <w:rPr>
-          <w:lang w:val="es-ES"/>
-        </w:rPr>
-      </w:pPr>
-      <w:r>
-        <w:rPr>
-          <w:lang w:val="es-ES"/>
-        </w:rPr>
-        <w:br w:type="page"/>
-      </w:r>
-    </w:p>
-    <w:p>
-      <w:pPr>
-        <w:rPr>
-          <w:lang w:val="es-ES"/>
-        </w:rPr>
-      </w:pPr>
       <w:r>
         <w:rPr>
           <w:lang w:val="es-ES"/>
         </w:rPr>
         <w:lastRenderedPageBreak/>
-        <w:t>¿Cómo</w:t>
-      </w:r>
-      <w:bookmarkStart w:id="0" w:name="_GoBack"/>
-      <w:bookmarkEnd w:id="0"/>
-      <w:r>
-        <w:rPr>
-          <w:lang w:val="es-ES"/>
-        </w:rPr>
-        <w:t xml:space="preserve"> hacemos para indicarles cual campo de archivo queremos procesar?</w:t>
-      </w:r>
-    </w:p>
-    <w:p>
-      <w:pPr>
-        <w:rPr>
-          <w:lang w:val="es-ES"/>
-        </w:rPr>
-      </w:pPr>
+        <w:t xml:space="preserve">Especificar a </w:t>
+      </w:r>
+      <w:proofErr w:type="spellStart"/>
+      <w:r>
+        <w:rPr>
+          <w:lang w:val="es-ES"/>
+        </w:rPr>
+        <w:t>multer</w:t>
+      </w:r>
+      <w:proofErr w:type="spellEnd"/>
+      <w:r>
+        <w:rPr>
+          <w:lang w:val="es-ES"/>
+        </w:rPr>
+        <w:t xml:space="preserve"> la configuración anterior como disco de almacenamiento de archivos</w:t>
+      </w:r>
       <w:r>
         <w:rPr>
           <w:noProof/>
         </w:rPr>
         <w:drawing>
-          <wp:inline distT="0" distB="0" distL="0" distR="0" wp14:anchorId="480E082A" wp14:editId="5D5C0A66">
-            <wp:extent cx="5612130" cy="3442970"/>
-            <wp:effectExtent l="0" t="0" r="7620" b="5080"/>
-            <wp:docPr id="4" name="Imagen 4"/>
+          <wp:inline distT="0" distB="0" distL="0" distR="0" wp14:anchorId="7FE9701B" wp14:editId="397EC6BA">
+            <wp:extent cx="5612130" cy="3696335"/>
+            <wp:effectExtent l="0" t="0" r="7620" b="0"/>
+            <wp:docPr id="3" name="Imagen 3"/>
             <wp:cNvGraphicFramePr>
               <a:graphicFrameLocks xmlns:a="http://schemas.openxmlformats.org/drawingml/2006/main" noChangeAspect="1"/>
             </wp:cNvGraphicFramePr>
@@ -1433,7 +1637,7 @@
                   <pic:spPr>
                     <a:xfrm>
                       <a:off x="0" y="0"/>
-                      <a:ext cx="5612130" cy="3442970"/>
+                      <a:ext cx="5612130" cy="3696335"/>
                     </a:xfrm>
                     <a:prstGeom prst="rect">
                       <a:avLst/>
@@ -1454,177 +1658,115 @@
       </w:pPr>
       <w:r>
         <w:rPr>
-          <w:lang w:val="es-ES"/>
-        </w:rPr>
-        <w:t>‘</w:t>
-      </w:r>
-      <w:proofErr w:type="spellStart"/>
-      <w:r>
-        <w:rPr>
-          <w:lang w:val="es-ES"/>
-        </w:rPr>
-        <w:t>Avatart</w:t>
-      </w:r>
-      <w:proofErr w:type="spellEnd"/>
-      <w:r>
-        <w:rPr>
-          <w:lang w:val="es-ES"/>
-        </w:rPr>
-        <w:t xml:space="preserve">’ es lo que tiene </w:t>
-      </w:r>
-      <w:proofErr w:type="spellStart"/>
-      <w:r>
-        <w:rPr>
-          <w:lang w:val="es-ES"/>
-        </w:rPr>
-        <w:t>name</w:t>
-      </w:r>
-      <w:proofErr w:type="spellEnd"/>
-      <w:r>
-        <w:rPr>
-          <w:lang w:val="es-ES"/>
-        </w:rPr>
-        <w:t xml:space="preserve">=”” en el </w:t>
-      </w:r>
-      <w:proofErr w:type="spellStart"/>
-      <w:r>
-        <w:rPr>
-          <w:lang w:val="es-ES"/>
-        </w:rPr>
-        <w:t>from</w:t>
-      </w:r>
-      <w:proofErr w:type="spellEnd"/>
-      <w:r>
-        <w:rPr>
-          <w:lang w:val="es-ES"/>
-        </w:rPr>
-        <w:t>.</w:t>
-      </w:r>
-    </w:p>
-    <w:p>
-      <w:pPr>
-        <w:rPr>
-          <w:lang w:val="es-ES"/>
-        </w:rPr>
-      </w:pPr>
-      <w:r>
-        <w:rPr>
-          <w:lang w:val="es-ES"/>
-        </w:rPr>
-        <w:t xml:space="preserve">Código de ejemplo: </w:t>
-      </w:r>
-      <w:hyperlink r:id="rId15" w:history="1">
-        <w:r>
-          <w:rPr>
-            <w:rStyle w:val="Hipervnculo"/>
-            <w:lang w:val="es-ES"/>
-          </w:rPr>
-          <w:t>https://github.com/codelando/dh-node-multer-subiendo-archivos</w:t>
-        </w:r>
-      </w:hyperlink>
-      <w:r>
-        <w:rPr>
-          <w:lang w:val="es-ES"/>
-        </w:rPr>
-        <w:t xml:space="preserve"> </w:t>
-      </w:r>
-    </w:p>
-    <w:p>
-      <w:pPr>
-        <w:rPr>
-          <w:b/>
-          <w:sz w:val="36"/>
-          <w:szCs w:val="36"/>
-          <w:u w:val="single"/>
-          <w:lang w:val="es-ES"/>
-        </w:rPr>
-      </w:pPr>
-      <w:r>
-        <w:rPr>
-          <w:b/>
-          <w:sz w:val="36"/>
-          <w:szCs w:val="36"/>
-          <w:u w:val="single"/>
-          <w:lang w:val="es-ES"/>
-        </w:rPr>
-        <w:t>Nota de la clase:</w:t>
-      </w:r>
-    </w:p>
-    <w:p>
-      <w:pPr>
-        <w:rPr>
-          <w:lang w:val="es-ES"/>
-        </w:rPr>
-      </w:pPr>
-      <w:r>
-        <w:rPr>
-          <w:lang w:val="es-ES"/>
-        </w:rPr>
-        <w:t xml:space="preserve">Un. </w:t>
-      </w:r>
-      <w:proofErr w:type="spellStart"/>
-      <w:r>
-        <w:rPr>
-          <w:lang w:val="es-ES"/>
-        </w:rPr>
-        <w:t>Rendirect</w:t>
-      </w:r>
-      <w:proofErr w:type="spellEnd"/>
-      <w:r>
-        <w:rPr>
-          <w:lang w:val="es-ES"/>
-        </w:rPr>
-        <w:t xml:space="preserve"> te manda </w:t>
-      </w:r>
-      <w:r>
-        <w:rPr>
-          <w:lang w:val="es-ES"/>
-        </w:rPr>
-        <w:t xml:space="preserve">una </w:t>
-      </w:r>
-      <w:r>
-        <w:rPr>
-          <w:b/>
-          <w:lang w:val="es-ES"/>
-        </w:rPr>
-        <w:t>sugerencia</w:t>
-      </w:r>
-      <w:r>
-        <w:rPr>
-          <w:lang w:val="es-ES"/>
-        </w:rPr>
-        <w:t xml:space="preserve">, si le digo que redirija a otra ruta el navegador va a ser un </w:t>
-      </w:r>
-      <w:proofErr w:type="spellStart"/>
-      <w:r>
-        <w:rPr>
-          <w:lang w:val="es-ES"/>
-        </w:rPr>
-        <w:t>get</w:t>
-      </w:r>
-      <w:proofErr w:type="spellEnd"/>
-      <w:r>
-        <w:rPr>
-          <w:lang w:val="es-ES"/>
-        </w:rPr>
-        <w:t xml:space="preserve"> a esa ruta</w:t>
-      </w:r>
-    </w:p>
-    <w:p>
-      <w:pPr>
-        <w:rPr>
-          <w:lang w:val="es-ES"/>
-        </w:rPr>
-      </w:pPr>
-      <w:r>
-        <w:rPr>
           <w:noProof/>
         </w:rPr>
         <w:drawing>
-          <wp:inline distT="0" distB="0" distL="0" distR="0" wp14:anchorId="43953FFA" wp14:editId="405DEFF7">
-            <wp:extent cx="5612130" cy="2853690"/>
-            <wp:effectExtent l="0" t="0" r="7620" b="3810"/>
-            <wp:docPr id="10" name="Imagen 10"/>
+          <wp:inline distT="0" distB="0" distL="0" distR="0" wp14:anchorId="4F9A9E6B" wp14:editId="79BC4855">
+            <wp:extent cx="5612130" cy="306705"/>
+            <wp:effectExtent l="0" t="0" r="7620" b="0"/>
+            <wp:docPr id="6" name="Imagen 6"/>
+            <wp:cNvGraphicFramePr>
+              <a:graphicFrameLocks xmlns:a="http://schemas.openxmlformats.org/drawingml/2006/main" noChangeAspect="1"/>
+            </wp:cNvGraphicFramePr>
+            <a:graphic xmlns:a="http://schemas.openxmlformats.org/drawingml/2006/main">
+              <a:graphicData uri="http://schemas.openxmlformats.org/drawingml/2006/picture">
+                <pic:pic xmlns:pic="http://schemas.openxmlformats.org/drawingml/2006/picture">
+                  <pic:nvPicPr>
+                    <pic:cNvPr id="1" name=""/>
+                    <pic:cNvPicPr/>
+                  </pic:nvPicPr>
+                  <pic:blipFill>
+                    <a:blip r:embed="rId15"/>
+                    <a:stretch>
+                      <a:fillRect/>
+                    </a:stretch>
+                  </pic:blipFill>
+                  <pic:spPr>
+                    <a:xfrm>
+                      <a:off x="0" y="0"/>
+                      <a:ext cx="5612130" cy="306705"/>
+                    </a:xfrm>
+                    <a:prstGeom prst="rect">
+                      <a:avLst/>
+                    </a:prstGeom>
+                  </pic:spPr>
+                </pic:pic>
+              </a:graphicData>
+            </a:graphic>
+          </wp:inline>
+        </w:drawing>
+      </w:r>
+    </w:p>
+    <w:p>
+      <w:pPr>
+        <w:rPr>
+          <w:lang w:val="es-ES"/>
+        </w:rPr>
+      </w:pPr>
+      <w:proofErr w:type="spellStart"/>
+      <w:r>
+        <w:rPr>
+          <w:lang w:val="es-ES"/>
+        </w:rPr>
+        <w:t>Asi</w:t>
+      </w:r>
+      <w:proofErr w:type="spellEnd"/>
+      <w:r>
+        <w:rPr>
+          <w:lang w:val="es-ES"/>
+        </w:rPr>
+        <w:t xml:space="preserve"> tendremos todo listo para procesar y almacenar los archivos.</w:t>
+      </w:r>
+    </w:p>
+    <w:p>
+      <w:pPr>
+        <w:rPr>
+          <w:lang w:val="es-ES"/>
+        </w:rPr>
+      </w:pPr>
+    </w:p>
+    <w:p>
+      <w:pPr>
+        <w:rPr>
+          <w:lang w:val="es-ES"/>
+        </w:rPr>
+      </w:pPr>
+      <w:r>
+        <w:rPr>
+          <w:lang w:val="es-ES"/>
+        </w:rPr>
+        <w:br w:type="page"/>
+      </w:r>
+    </w:p>
+    <w:p>
+      <w:pPr>
+        <w:rPr>
+          <w:lang w:val="es-ES"/>
+        </w:rPr>
+      </w:pPr>
+      <w:r>
+        <w:rPr>
+          <w:lang w:val="es-ES"/>
+        </w:rPr>
+        <w:lastRenderedPageBreak/>
+        <w:t>¿Cómo hacemos para indicarles cual campo de archivo queremos procesar?</w:t>
+      </w:r>
+    </w:p>
+    <w:p>
+      <w:pPr>
+        <w:rPr>
+          <w:lang w:val="es-ES"/>
+        </w:rPr>
+      </w:pPr>
+      <w:r>
+        <w:rPr>
+          <w:noProof/>
+        </w:rPr>
+        <w:drawing>
+          <wp:inline distT="0" distB="0" distL="0" distR="0" wp14:anchorId="480E082A" wp14:editId="5D5C0A66">
+            <wp:extent cx="5612130" cy="3442970"/>
+            <wp:effectExtent l="0" t="0" r="7620" b="5080"/>
+            <wp:docPr id="4" name="Imagen 4"/>
             <wp:cNvGraphicFramePr>
               <a:graphicFrameLocks xmlns:a="http://schemas.openxmlformats.org/drawingml/2006/main" noChangeAspect="1"/>
             </wp:cNvGraphicFramePr>
@@ -1644,6 +1786,448 @@
                   <pic:spPr>
                     <a:xfrm>
                       <a:off x="0" y="0"/>
+                      <a:ext cx="5612130" cy="3442970"/>
+                    </a:xfrm>
+                    <a:prstGeom prst="rect">
+                      <a:avLst/>
+                    </a:prstGeom>
+                  </pic:spPr>
+                </pic:pic>
+              </a:graphicData>
+            </a:graphic>
+          </wp:inline>
+        </w:drawing>
+      </w:r>
+    </w:p>
+    <w:p>
+      <w:pPr>
+        <w:rPr>
+          <w:lang w:val="es-ES"/>
+        </w:rPr>
+      </w:pPr>
+      <w:r>
+        <w:rPr>
+          <w:lang w:val="es-ES"/>
+        </w:rPr>
+        <w:t>‘</w:t>
+      </w:r>
+      <w:proofErr w:type="spellStart"/>
+      <w:r>
+        <w:rPr>
+          <w:lang w:val="es-ES"/>
+        </w:rPr>
+        <w:t>Avatart</w:t>
+      </w:r>
+      <w:proofErr w:type="spellEnd"/>
+      <w:r>
+        <w:rPr>
+          <w:lang w:val="es-ES"/>
+        </w:rPr>
+        <w:t xml:space="preserve">’ es lo que tiene </w:t>
+      </w:r>
+      <w:r>
+        <w:rPr>
+          <w:lang w:val="es-ES"/>
+        </w:rPr>
+        <w:t xml:space="preserve">en atributo </w:t>
+      </w:r>
+      <w:proofErr w:type="spellStart"/>
+      <w:r>
+        <w:rPr>
+          <w:lang w:val="es-ES"/>
+        </w:rPr>
+        <w:t>name</w:t>
+      </w:r>
+      <w:proofErr w:type="spellEnd"/>
+      <w:r>
+        <w:rPr>
+          <w:lang w:val="es-ES"/>
+        </w:rPr>
+        <w:t xml:space="preserve">=”” en el </w:t>
+      </w:r>
+      <w:proofErr w:type="spellStart"/>
+      <w:r>
+        <w:rPr>
+          <w:lang w:val="es-ES"/>
+        </w:rPr>
+        <w:t>from</w:t>
+      </w:r>
+      <w:proofErr w:type="spellEnd"/>
+      <w:r>
+        <w:rPr>
+          <w:lang w:val="es-ES"/>
+        </w:rPr>
+        <w:t>.</w:t>
+      </w:r>
+    </w:p>
+    <w:p>
+      <w:pPr>
+        <w:rPr>
+          <w:lang w:val="es-ES"/>
+        </w:rPr>
+      </w:pPr>
+      <w:r>
+        <w:rPr>
+          <w:lang w:val="es-ES"/>
+        </w:rPr>
+        <w:t xml:space="preserve">Código de ejemplo: </w:t>
+      </w:r>
+      <w:hyperlink r:id="rId17" w:history="1">
+        <w:r>
+          <w:rPr>
+            <w:rStyle w:val="Hipervnculo"/>
+            <w:lang w:val="es-ES"/>
+          </w:rPr>
+          <w:t>https://github.com/codelando/dh-node-multer-subiendo-archivos</w:t>
+        </w:r>
+      </w:hyperlink>
+      <w:r>
+        <w:rPr>
+          <w:lang w:val="es-ES"/>
+        </w:rPr>
+        <w:t xml:space="preserve"> </w:t>
+      </w:r>
+    </w:p>
+    <w:p>
+      <w:pPr>
+        <w:rPr>
+          <w:lang w:val="es-ES"/>
+        </w:rPr>
+      </w:pPr>
+    </w:p>
+    <w:p>
+      <w:pPr>
+        <w:rPr>
+          <w:lang w:val="es-ES"/>
+        </w:rPr>
+      </w:pPr>
+      <w:r>
+        <w:rPr>
+          <w:lang w:val="es-ES"/>
+        </w:rPr>
+        <w:t>3.</w:t>
+      </w:r>
+    </w:p>
+    <w:p>
+      <w:pPr>
+        <w:rPr>
+          <w:lang w:val="es-ES"/>
+        </w:rPr>
+      </w:pPr>
+      <w:r>
+        <w:rPr>
+          <w:lang w:val="es-ES"/>
+        </w:rPr>
+        <w:t>Validación de los datos</w:t>
+      </w:r>
+      <w:r>
+        <w:rPr>
+          <w:lang w:val="es-ES"/>
+        </w:rPr>
+        <w:t>:</w:t>
+      </w:r>
+    </w:p>
+    <w:p>
+      <w:pPr>
+        <w:rPr>
+          <w:lang w:val="es-ES"/>
+        </w:rPr>
+      </w:pPr>
+      <w:r>
+        <w:rPr>
+          <w:lang w:val="es-ES"/>
+        </w:rPr>
+        <w:t xml:space="preserve">En el momento de almacenar los datos del formularios sabemos que vienen por el </w:t>
+      </w:r>
+      <w:proofErr w:type="spellStart"/>
+      <w:proofErr w:type="gramStart"/>
+      <w:r>
+        <w:rPr>
+          <w:b/>
+          <w:lang w:val="es-ES"/>
+        </w:rPr>
+        <w:t>req.body</w:t>
+      </w:r>
+      <w:proofErr w:type="spellEnd"/>
+      <w:proofErr w:type="gramEnd"/>
+      <w:r>
+        <w:rPr>
+          <w:lang w:val="es-ES"/>
+        </w:rPr>
+        <w:t xml:space="preserve">, pero la imagen del usuario viene por el </w:t>
+      </w:r>
+      <w:proofErr w:type="spellStart"/>
+      <w:r>
+        <w:rPr>
+          <w:b/>
+          <w:lang w:val="es-ES"/>
+        </w:rPr>
+        <w:t>req.file</w:t>
+      </w:r>
+      <w:proofErr w:type="spellEnd"/>
+      <w:r>
+        <w:rPr>
+          <w:lang w:val="es-ES"/>
+        </w:rPr>
+        <w:t>.</w:t>
+      </w:r>
+    </w:p>
+    <w:p>
+      <w:pPr>
+        <w:rPr>
+          <w:lang w:val="es-ES"/>
+        </w:rPr>
+      </w:pPr>
+      <w:r>
+        <w:rPr>
+          <w:lang w:val="es-ES"/>
+        </w:rPr>
+        <w:t>Aquí haremos la lógica para validar si el formato del archivo que nos envían es aceptado o si no viene nada por parte del usuario</w:t>
+      </w:r>
+    </w:p>
+    <w:p>
+      <w:pPr>
+        <w:rPr>
+          <w:noProof/>
+        </w:rPr>
+      </w:pPr>
+      <w:r>
+        <w:rPr>
+          <w:lang w:val="es-ES"/>
+        </w:rPr>
+        <w:drawing>
+          <wp:inline distT="0" distB="0" distL="0" distR="0" wp14:anchorId="5F58E4DE" wp14:editId="2DB23A10">
+            <wp:extent cx="2867425" cy="1829055"/>
+            <wp:effectExtent l="0" t="0" r="9525" b="0"/>
+            <wp:docPr id="14" name="Imagen 14"/>
+            <wp:cNvGraphicFramePr>
+              <a:graphicFrameLocks xmlns:a="http://schemas.openxmlformats.org/drawingml/2006/main" noChangeAspect="1"/>
+            </wp:cNvGraphicFramePr>
+            <a:graphic xmlns:a="http://schemas.openxmlformats.org/drawingml/2006/main">
+              <a:graphicData uri="http://schemas.openxmlformats.org/drawingml/2006/picture">
+                <pic:pic xmlns:pic="http://schemas.openxmlformats.org/drawingml/2006/picture">
+                  <pic:nvPicPr>
+                    <pic:cNvPr id="1" name=""/>
+                    <pic:cNvPicPr/>
+                  </pic:nvPicPr>
+                  <pic:blipFill>
+                    <a:blip r:embed="rId18"/>
+                    <a:stretch>
+                      <a:fillRect/>
+                    </a:stretch>
+                  </pic:blipFill>
+                  <pic:spPr>
+                    <a:xfrm>
+                      <a:off x="0" y="0"/>
+                      <a:ext cx="2867425" cy="1829055"/>
+                    </a:xfrm>
+                    <a:prstGeom prst="rect">
+                      <a:avLst/>
+                    </a:prstGeom>
+                  </pic:spPr>
+                </pic:pic>
+              </a:graphicData>
+            </a:graphic>
+          </wp:inline>
+        </w:drawing>
+      </w:r>
+      <w:r>
+        <w:rPr>
+          <w:noProof/>
+        </w:rPr>
+        <w:t xml:space="preserve"> </w:t>
+      </w:r>
+    </w:p>
+    <w:p>
+      <w:pPr>
+        <w:rPr>
+          <w:noProof/>
+        </w:rPr>
+      </w:pPr>
+      <w:r>
+        <w:rPr>
+          <w:noProof/>
+        </w:rPr>
+        <w:lastRenderedPageBreak/>
+        <w:t>Otro ejemplo</w:t>
+      </w:r>
+    </w:p>
+    <w:p>
+      <w:pPr>
+        <w:rPr>
+          <w:lang w:val="es-ES"/>
+        </w:rPr>
+      </w:pPr>
+      <w:r>
+        <w:rPr>
+          <w:lang w:val="es-ES"/>
+        </w:rPr>
+        <w:drawing>
+          <wp:inline distT="0" distB="0" distL="0" distR="0" wp14:anchorId="1BE9896F" wp14:editId="6A05CF18">
+            <wp:extent cx="4420217" cy="3267531"/>
+            <wp:effectExtent l="0" t="0" r="0" b="9525"/>
+            <wp:docPr id="15" name="Imagen 15"/>
+            <wp:cNvGraphicFramePr>
+              <a:graphicFrameLocks xmlns:a="http://schemas.openxmlformats.org/drawingml/2006/main" noChangeAspect="1"/>
+            </wp:cNvGraphicFramePr>
+            <a:graphic xmlns:a="http://schemas.openxmlformats.org/drawingml/2006/main">
+              <a:graphicData uri="http://schemas.openxmlformats.org/drawingml/2006/picture">
+                <pic:pic xmlns:pic="http://schemas.openxmlformats.org/drawingml/2006/picture">
+                  <pic:nvPicPr>
+                    <pic:cNvPr id="1" name=""/>
+                    <pic:cNvPicPr/>
+                  </pic:nvPicPr>
+                  <pic:blipFill>
+                    <a:blip r:embed="rId19"/>
+                    <a:stretch>
+                      <a:fillRect/>
+                    </a:stretch>
+                  </pic:blipFill>
+                  <pic:spPr>
+                    <a:xfrm>
+                      <a:off x="0" y="0"/>
+                      <a:ext cx="4420217" cy="3267531"/>
+                    </a:xfrm>
+                    <a:prstGeom prst="rect">
+                      <a:avLst/>
+                    </a:prstGeom>
+                  </pic:spPr>
+                </pic:pic>
+              </a:graphicData>
+            </a:graphic>
+          </wp:inline>
+        </w:drawing>
+      </w:r>
+    </w:p>
+    <w:p>
+      <w:pPr>
+        <w:rPr>
+          <w:lang w:val="es-ES"/>
+        </w:rPr>
+      </w:pPr>
+    </w:p>
+    <w:p>
+      <w:pPr>
+        <w:rPr>
+          <w:lang w:val="es-ES"/>
+        </w:rPr>
+      </w:pPr>
+    </w:p>
+    <w:p>
+      <w:pPr>
+        <w:rPr>
+          <w:b/>
+          <w:sz w:val="36"/>
+          <w:szCs w:val="36"/>
+          <w:u w:val="single"/>
+          <w:lang w:val="es-ES"/>
+        </w:rPr>
+      </w:pPr>
+      <w:r>
+        <w:rPr>
+          <w:b/>
+          <w:sz w:val="36"/>
+          <w:szCs w:val="36"/>
+          <w:u w:val="single"/>
+          <w:lang w:val="es-ES"/>
+        </w:rPr>
+        <w:t>Nota de la clase:</w:t>
+      </w:r>
+    </w:p>
+    <w:p>
+      <w:pPr>
+        <w:rPr>
+          <w:lang w:val="es-ES"/>
+        </w:rPr>
+      </w:pPr>
+      <w:r>
+        <w:rPr>
+          <w:lang w:val="es-ES"/>
+        </w:rPr>
+        <w:t xml:space="preserve">Un. </w:t>
+      </w:r>
+      <w:proofErr w:type="spellStart"/>
+      <w:r>
+        <w:rPr>
+          <w:lang w:val="es-ES"/>
+        </w:rPr>
+        <w:t>Rendirect</w:t>
+      </w:r>
+      <w:proofErr w:type="spellEnd"/>
+      <w:r>
+        <w:rPr>
+          <w:lang w:val="es-ES"/>
+        </w:rPr>
+        <w:t xml:space="preserve"> te manda </w:t>
+      </w:r>
+      <w:r>
+        <w:rPr>
+          <w:lang w:val="es-ES"/>
+        </w:rPr>
+        <w:t xml:space="preserve">una </w:t>
+      </w:r>
+      <w:r>
+        <w:rPr>
+          <w:b/>
+          <w:lang w:val="es-ES"/>
+        </w:rPr>
+        <w:t>sugerencia</w:t>
+      </w:r>
+      <w:r>
+        <w:rPr>
+          <w:lang w:val="es-ES"/>
+        </w:rPr>
+        <w:t xml:space="preserve">, si le digo que redirija a otra ruta el navegador va a ser un </w:t>
+      </w:r>
+      <w:proofErr w:type="spellStart"/>
+      <w:r>
+        <w:rPr>
+          <w:lang w:val="es-ES"/>
+        </w:rPr>
+        <w:t>get</w:t>
+      </w:r>
+      <w:proofErr w:type="spellEnd"/>
+      <w:r>
+        <w:rPr>
+          <w:lang w:val="es-ES"/>
+        </w:rPr>
+        <w:t xml:space="preserve"> a esa ruta</w:t>
+      </w:r>
+    </w:p>
+    <w:p>
+      <w:pPr>
+        <w:rPr>
+          <w:lang w:val="es-ES"/>
+        </w:rPr>
+      </w:pPr>
+      <w:r>
+        <w:rPr>
+          <w:noProof/>
+        </w:rPr>
+        <w:drawing>
+          <wp:inline distT="0" distB="0" distL="0" distR="0" wp14:anchorId="43953FFA" wp14:editId="405DEFF7">
+            <wp:extent cx="5612130" cy="2853690"/>
+            <wp:effectExtent l="0" t="0" r="7620" b="3810"/>
+            <wp:docPr id="10" name="Imagen 10"/>
+            <wp:cNvGraphicFramePr>
+              <a:graphicFrameLocks xmlns:a="http://schemas.openxmlformats.org/drawingml/2006/main" noChangeAspect="1"/>
+            </wp:cNvGraphicFramePr>
+            <a:graphic xmlns:a="http://schemas.openxmlformats.org/drawingml/2006/main">
+              <a:graphicData uri="http://schemas.openxmlformats.org/drawingml/2006/picture">
+                <pic:pic xmlns:pic="http://schemas.openxmlformats.org/drawingml/2006/picture">
+                  <pic:nvPicPr>
+                    <pic:cNvPr id="1" name=""/>
+                    <pic:cNvPicPr/>
+                  </pic:nvPicPr>
+                  <pic:blipFill>
+                    <a:blip r:embed="rId20"/>
+                    <a:stretch>
+                      <a:fillRect/>
+                    </a:stretch>
+                  </pic:blipFill>
+                  <pic:spPr>
+                    <a:xfrm>
+                      <a:off x="0" y="0"/>
                       <a:ext cx="5612130" cy="2853690"/>
                     </a:xfrm>
                     <a:prstGeom prst="rect">
@@ -1684,7 +2268,7 @@
                     <pic:cNvPicPr/>
                   </pic:nvPicPr>
                   <pic:blipFill>
-                    <a:blip r:embed="rId17"/>
+                    <a:blip r:embed="rId21"/>
                     <a:stretch>
                       <a:fillRect/>
                     </a:stretch>
@@ -1704,6 +2288,380 @@
           </wp:inline>
         </w:drawing>
       </w:r>
+    </w:p>
+    <w:p>
+      <w:pPr>
+        <w:rPr>
+          <w:rFonts w:ascii="Arial" w:hAnsi="Arial" w:cs="Arial"/>
+          <w:color w:val="303030"/>
+          <w:sz w:val="23"/>
+          <w:szCs w:val="23"/>
+          <w:shd w:val="clear" w:color="auto" w:fill="FFFFFF"/>
+          <w:lang w:val="es-ES"/>
+        </w:rPr>
+      </w:pPr>
+      <w:proofErr w:type="gramStart"/>
+      <w:r>
+        <w:rPr>
+          <w:rFonts w:ascii="Arial" w:hAnsi="Arial" w:cs="Arial"/>
+          <w:color w:val="303030"/>
+          <w:sz w:val="23"/>
+          <w:szCs w:val="23"/>
+          <w:shd w:val="clear" w:color="auto" w:fill="FFFFFF"/>
+          <w:lang w:val="es-ES"/>
+        </w:rPr>
+        <w:t>Qué métodos de </w:t>
+      </w:r>
+      <w:proofErr w:type="spellStart"/>
+      <w:r>
+        <w:rPr>
+          <w:rFonts w:ascii="Arial" w:hAnsi="Arial" w:cs="Arial"/>
+          <w:b/>
+          <w:bCs/>
+          <w:color w:val="303030"/>
+          <w:sz w:val="23"/>
+          <w:szCs w:val="23"/>
+          <w:shd w:val="clear" w:color="auto" w:fill="FFFFFF"/>
+          <w:lang w:val="es-ES"/>
+        </w:rPr>
+        <w:t>fs</w:t>
+      </w:r>
+      <w:proofErr w:type="spellEnd"/>
+      <w:r>
+        <w:rPr>
+          <w:rFonts w:ascii="Arial" w:hAnsi="Arial" w:cs="Arial"/>
+          <w:color w:val="303030"/>
+          <w:sz w:val="23"/>
+          <w:szCs w:val="23"/>
+          <w:shd w:val="clear" w:color="auto" w:fill="FFFFFF"/>
+          <w:lang w:val="es-ES"/>
+        </w:rPr>
+        <w:t> se usan para escribir un archivo?</w:t>
+      </w:r>
+      <w:proofErr w:type="gramEnd"/>
+    </w:p>
+    <w:p>
+      <w:pPr>
+        <w:rPr>
+          <w:rFonts w:ascii="Arial" w:hAnsi="Arial" w:cs="Arial"/>
+          <w:color w:val="6C757D"/>
+          <w:sz w:val="23"/>
+          <w:szCs w:val="23"/>
+          <w:shd w:val="clear" w:color="auto" w:fill="F5F5F5"/>
+          <w:lang w:val="es-ES"/>
+        </w:rPr>
+      </w:pPr>
+      <w:r>
+        <w:rPr>
+          <w:rFonts w:ascii="Arial" w:hAnsi="Arial" w:cs="Arial"/>
+          <w:color w:val="6C757D"/>
+          <w:sz w:val="23"/>
+          <w:szCs w:val="23"/>
+          <w:shd w:val="clear" w:color="auto" w:fill="F5F5F5"/>
+          <w:lang w:val="es-ES"/>
+        </w:rPr>
+        <w:t xml:space="preserve">Tenemos dos métodos que sirven para escritura en </w:t>
+      </w:r>
+      <w:proofErr w:type="spellStart"/>
+      <w:r>
+        <w:rPr>
+          <w:rFonts w:ascii="Arial" w:hAnsi="Arial" w:cs="Arial"/>
+          <w:color w:val="6C757D"/>
+          <w:sz w:val="23"/>
+          <w:szCs w:val="23"/>
+          <w:shd w:val="clear" w:color="auto" w:fill="F5F5F5"/>
+          <w:lang w:val="es-ES"/>
+        </w:rPr>
+        <w:t>fs</w:t>
+      </w:r>
+      <w:proofErr w:type="spellEnd"/>
+      <w:r>
+        <w:rPr>
+          <w:rFonts w:ascii="Arial" w:hAnsi="Arial" w:cs="Arial"/>
+          <w:color w:val="6C757D"/>
+          <w:sz w:val="23"/>
+          <w:szCs w:val="23"/>
+          <w:shd w:val="clear" w:color="auto" w:fill="F5F5F5"/>
+          <w:lang w:val="es-ES"/>
+        </w:rPr>
+        <w:t xml:space="preserve"> (</w:t>
+      </w:r>
+      <w:proofErr w:type="spellStart"/>
+      <w:r>
+        <w:rPr>
+          <w:rFonts w:ascii="Arial" w:hAnsi="Arial" w:cs="Arial"/>
+          <w:color w:val="6C757D"/>
+          <w:sz w:val="23"/>
+          <w:szCs w:val="23"/>
+          <w:shd w:val="clear" w:color="auto" w:fill="F5F5F5"/>
+          <w:lang w:val="es-ES"/>
+        </w:rPr>
+        <w:t>writeFile</w:t>
+      </w:r>
+      <w:proofErr w:type="spellEnd"/>
+      <w:r>
+        <w:rPr>
+          <w:rFonts w:ascii="Arial" w:hAnsi="Arial" w:cs="Arial"/>
+          <w:color w:val="6C757D"/>
+          <w:sz w:val="23"/>
+          <w:szCs w:val="23"/>
+          <w:shd w:val="clear" w:color="auto" w:fill="F5F5F5"/>
+          <w:lang w:val="es-ES"/>
+        </w:rPr>
+        <w:t xml:space="preserve"> y </w:t>
+      </w:r>
+      <w:proofErr w:type="spellStart"/>
+      <w:r>
+        <w:rPr>
+          <w:rFonts w:ascii="Arial" w:hAnsi="Arial" w:cs="Arial"/>
+          <w:color w:val="6C757D"/>
+          <w:sz w:val="23"/>
+          <w:szCs w:val="23"/>
+          <w:shd w:val="clear" w:color="auto" w:fill="F5F5F5"/>
+          <w:lang w:val="es-ES"/>
+        </w:rPr>
+        <w:t>writeFileSync</w:t>
+      </w:r>
+      <w:proofErr w:type="spellEnd"/>
+      <w:r>
+        <w:rPr>
+          <w:rFonts w:ascii="Arial" w:hAnsi="Arial" w:cs="Arial"/>
+          <w:color w:val="6C757D"/>
+          <w:sz w:val="23"/>
+          <w:szCs w:val="23"/>
+          <w:shd w:val="clear" w:color="auto" w:fill="F5F5F5"/>
+          <w:lang w:val="es-ES"/>
+        </w:rPr>
+        <w:t>)</w:t>
+      </w:r>
+      <w:r>
+        <w:rPr>
+          <w:rFonts w:ascii="Arial" w:hAnsi="Arial" w:cs="Arial"/>
+          <w:color w:val="6C757D"/>
+          <w:sz w:val="23"/>
+          <w:szCs w:val="23"/>
+          <w:shd w:val="clear" w:color="auto" w:fill="F5F5F5"/>
+          <w:lang w:val="es-ES"/>
+        </w:rPr>
+        <w:t xml:space="preserve">, pero normalmente usamos </w:t>
+      </w:r>
+      <w:proofErr w:type="spellStart"/>
+      <w:r>
+        <w:rPr>
+          <w:rFonts w:ascii="Arial" w:hAnsi="Arial" w:cs="Arial"/>
+          <w:color w:val="6C757D"/>
+          <w:sz w:val="23"/>
+          <w:szCs w:val="23"/>
+          <w:shd w:val="clear" w:color="auto" w:fill="F5F5F5"/>
+          <w:lang w:val="es-ES"/>
+        </w:rPr>
+        <w:t>writeFileSync</w:t>
+      </w:r>
+      <w:proofErr w:type="spellEnd"/>
+      <w:r>
+        <w:rPr>
+          <w:rFonts w:ascii="Arial" w:hAnsi="Arial" w:cs="Arial"/>
+          <w:color w:val="6C757D"/>
+          <w:sz w:val="23"/>
+          <w:szCs w:val="23"/>
+          <w:shd w:val="clear" w:color="auto" w:fill="F5F5F5"/>
+          <w:lang w:val="es-ES"/>
+        </w:rPr>
+        <w:t>.</w:t>
+      </w:r>
+    </w:p>
+    <w:p>
+      <w:pPr>
+        <w:rPr>
+          <w:rFonts w:ascii="Arial" w:hAnsi="Arial" w:cs="Arial"/>
+          <w:color w:val="303030"/>
+          <w:sz w:val="23"/>
+          <w:szCs w:val="23"/>
+          <w:shd w:val="clear" w:color="auto" w:fill="FFFFFF"/>
+          <w:lang w:val="es-ES"/>
+        </w:rPr>
+      </w:pPr>
+      <w:r>
+        <w:rPr>
+          <w:lang w:val="es-ES"/>
+        </w:rPr>
+        <w:br/>
+      </w:r>
+      <w:r>
+        <w:rPr>
+          <w:rFonts w:ascii="Arial" w:hAnsi="Arial" w:cs="Arial"/>
+          <w:color w:val="303030"/>
+          <w:sz w:val="23"/>
+          <w:szCs w:val="23"/>
+          <w:shd w:val="clear" w:color="auto" w:fill="FFFFFF"/>
+          <w:lang w:val="es-ES"/>
+        </w:rPr>
+        <w:t xml:space="preserve">¿Qué métodos usamos para subir archivos con </w:t>
+      </w:r>
+      <w:proofErr w:type="spellStart"/>
+      <w:r>
+        <w:rPr>
+          <w:rFonts w:ascii="Arial" w:hAnsi="Arial" w:cs="Arial"/>
+          <w:color w:val="303030"/>
+          <w:sz w:val="23"/>
+          <w:szCs w:val="23"/>
+          <w:shd w:val="clear" w:color="auto" w:fill="FFFFFF"/>
+          <w:lang w:val="es-ES"/>
+        </w:rPr>
+        <w:t>Multer</w:t>
+      </w:r>
+      <w:proofErr w:type="spellEnd"/>
+      <w:r>
+        <w:rPr>
+          <w:rFonts w:ascii="Arial" w:hAnsi="Arial" w:cs="Arial"/>
+          <w:color w:val="303030"/>
+          <w:sz w:val="23"/>
+          <w:szCs w:val="23"/>
+          <w:shd w:val="clear" w:color="auto" w:fill="FFFFFF"/>
+          <w:lang w:val="es-ES"/>
+        </w:rPr>
+        <w:t>?</w:t>
+      </w:r>
+    </w:p>
+    <w:p>
+      <w:pPr>
+        <w:rPr>
+          <w:lang w:val="es-ES"/>
+        </w:rPr>
+      </w:pPr>
+      <w:r>
+        <w:rPr>
+          <w:rFonts w:ascii="Arial" w:hAnsi="Arial" w:cs="Arial"/>
+          <w:color w:val="6C757D"/>
+          <w:sz w:val="23"/>
+          <w:szCs w:val="23"/>
+          <w:shd w:val="clear" w:color="auto" w:fill="F5F5F5"/>
+          <w:lang w:val="es-ES"/>
+        </w:rPr>
+        <w:t xml:space="preserve">Si queremos subir una sola imagen, el método single() es el correcto. </w:t>
+      </w:r>
+      <w:r>
+        <w:rPr>
+          <w:rFonts w:ascii="Arial" w:hAnsi="Arial" w:cs="Arial"/>
+          <w:color w:val="6C757D"/>
+          <w:sz w:val="23"/>
+          <w:szCs w:val="23"/>
+          <w:shd w:val="clear" w:color="auto" w:fill="F5F5F5"/>
+        </w:rPr>
+        <w:t xml:space="preserve">Pero </w:t>
+      </w:r>
+      <w:proofErr w:type="spellStart"/>
+      <w:r>
+        <w:rPr>
+          <w:rFonts w:ascii="Arial" w:hAnsi="Arial" w:cs="Arial"/>
+          <w:color w:val="6C757D"/>
+          <w:sz w:val="23"/>
+          <w:szCs w:val="23"/>
+          <w:shd w:val="clear" w:color="auto" w:fill="F5F5F5"/>
+        </w:rPr>
+        <w:t>si</w:t>
+      </w:r>
+      <w:proofErr w:type="spellEnd"/>
+      <w:r>
+        <w:rPr>
+          <w:rFonts w:ascii="Arial" w:hAnsi="Arial" w:cs="Arial"/>
+          <w:color w:val="6C757D"/>
+          <w:sz w:val="23"/>
+          <w:szCs w:val="23"/>
+          <w:shd w:val="clear" w:color="auto" w:fill="F5F5F5"/>
+        </w:rPr>
+        <w:t xml:space="preserve"> </w:t>
+      </w:r>
+      <w:proofErr w:type="spellStart"/>
+      <w:r>
+        <w:rPr>
+          <w:rFonts w:ascii="Arial" w:hAnsi="Arial" w:cs="Arial"/>
+          <w:color w:val="6C757D"/>
+          <w:sz w:val="23"/>
+          <w:szCs w:val="23"/>
+          <w:shd w:val="clear" w:color="auto" w:fill="F5F5F5"/>
+        </w:rPr>
+        <w:t>tenemos</w:t>
+      </w:r>
+      <w:proofErr w:type="spellEnd"/>
+      <w:r>
+        <w:rPr>
+          <w:rFonts w:ascii="Arial" w:hAnsi="Arial" w:cs="Arial"/>
+          <w:color w:val="6C757D"/>
+          <w:sz w:val="23"/>
+          <w:szCs w:val="23"/>
+          <w:shd w:val="clear" w:color="auto" w:fill="F5F5F5"/>
+        </w:rPr>
+        <w:t xml:space="preserve"> </w:t>
+      </w:r>
+      <w:proofErr w:type="spellStart"/>
+      <w:r>
+        <w:rPr>
+          <w:rFonts w:ascii="Arial" w:hAnsi="Arial" w:cs="Arial"/>
+          <w:color w:val="6C757D"/>
+          <w:sz w:val="23"/>
+          <w:szCs w:val="23"/>
+          <w:shd w:val="clear" w:color="auto" w:fill="F5F5F5"/>
+        </w:rPr>
+        <w:t>muchas</w:t>
+      </w:r>
+      <w:proofErr w:type="spellEnd"/>
+      <w:r>
+        <w:rPr>
+          <w:rFonts w:ascii="Arial" w:hAnsi="Arial" w:cs="Arial"/>
+          <w:color w:val="6C757D"/>
+          <w:sz w:val="23"/>
+          <w:szCs w:val="23"/>
+          <w:shd w:val="clear" w:color="auto" w:fill="F5F5F5"/>
+        </w:rPr>
+        <w:t xml:space="preserve">, </w:t>
+      </w:r>
+      <w:proofErr w:type="spellStart"/>
+      <w:r>
+        <w:rPr>
+          <w:rFonts w:ascii="Arial" w:hAnsi="Arial" w:cs="Arial"/>
+          <w:color w:val="6C757D"/>
+          <w:sz w:val="23"/>
+          <w:szCs w:val="23"/>
+          <w:shd w:val="clear" w:color="auto" w:fill="F5F5F5"/>
+        </w:rPr>
+        <w:t>usamos</w:t>
+      </w:r>
+      <w:proofErr w:type="spellEnd"/>
+      <w:r>
+        <w:rPr>
+          <w:rFonts w:ascii="Arial" w:hAnsi="Arial" w:cs="Arial"/>
+          <w:color w:val="6C757D"/>
+          <w:sz w:val="23"/>
+          <w:szCs w:val="23"/>
+          <w:shd w:val="clear" w:color="auto" w:fill="F5F5F5"/>
+        </w:rPr>
+        <w:t xml:space="preserve"> </w:t>
+      </w:r>
+      <w:proofErr w:type="gramStart"/>
+      <w:r>
+        <w:rPr>
+          <w:rFonts w:ascii="Arial" w:hAnsi="Arial" w:cs="Arial"/>
+          <w:color w:val="6C757D"/>
+          <w:sz w:val="23"/>
+          <w:szCs w:val="23"/>
+          <w:shd w:val="clear" w:color="auto" w:fill="F5F5F5"/>
+        </w:rPr>
+        <w:t>any(</w:t>
+      </w:r>
+      <w:proofErr w:type="gramEnd"/>
+      <w:r>
+        <w:rPr>
+          <w:rFonts w:ascii="Arial" w:hAnsi="Arial" w:cs="Arial"/>
+          <w:color w:val="6C757D"/>
+          <w:sz w:val="23"/>
+          <w:szCs w:val="23"/>
+          <w:shd w:val="clear" w:color="auto" w:fill="F5F5F5"/>
+        </w:rPr>
+        <w:t>) o array().</w:t>
+      </w:r>
+      <w:bookmarkStart w:id="0" w:name="_GoBack"/>
+      <w:bookmarkEnd w:id="0"/>
     </w:p>
     <w:sectPr>
       <w:pgSz w:w="12240" w:h="15840"/>
@@ -1867,6 +2825,95 @@
     </w:lvl>
   </w:abstractNum>
   <w:abstractNum w:abstractNumId="1" w15:restartNumberingAfterBreak="0">
+    <w:nsid w:val="336312BA"/>
+    <w:multiLevelType w:val="hybridMultilevel"/>
+    <w:tmpl w:val="C1489FF4"/>
+    <w:lvl w:ilvl="0" w:tplc="0409000F">
+      <w:start w:val="1"/>
+      <w:numFmt w:val="decimal"/>
+      <w:lvlText w:val="%1."/>
+      <w:lvlJc w:val="left"/>
+      <w:pPr>
+        <w:ind w:left="720" w:hanging="360"/>
+      </w:pPr>
+      <w:rPr>
+        <w:rFonts w:hint="default"/>
+      </w:rPr>
+    </w:lvl>
+    <w:lvl w:ilvl="1" w:tplc="04090019" w:tentative="1">
+      <w:start w:val="1"/>
+      <w:numFmt w:val="lowerLetter"/>
+      <w:lvlText w:val="%2."/>
+      <w:lvlJc w:val="left"/>
+      <w:pPr>
+        <w:ind w:left="1440" w:hanging="360"/>
+      </w:pPr>
+    </w:lvl>
+    <w:lvl w:ilvl="2" w:tplc="0409001B" w:tentative="1">
+      <w:start w:val="1"/>
+      <w:numFmt w:val="lowerRoman"/>
+      <w:lvlText w:val="%3."/>
+      <w:lvlJc w:val="right"/>
+      <w:pPr>
+        <w:ind w:left="2160" w:hanging="180"/>
+      </w:pPr>
+    </w:lvl>
+    <w:lvl w:ilvl="3" w:tplc="0409000F" w:tentative="1">
+      <w:start w:val="1"/>
+      <w:numFmt w:val="decimal"/>
+      <w:lvlText w:val="%4."/>
+      <w:lvlJc w:val="left"/>
+      <w:pPr>
+        <w:ind w:left="2880" w:hanging="360"/>
+      </w:pPr>
+    </w:lvl>
+    <w:lvl w:ilvl="4" w:tplc="04090019" w:tentative="1">
+      <w:start w:val="1"/>
+      <w:numFmt w:val="lowerLetter"/>
+      <w:lvlText w:val="%5."/>
+      <w:lvlJc w:val="left"/>
+      <w:pPr>
+        <w:ind w:left="3600" w:hanging="360"/>
+      </w:pPr>
+    </w:lvl>
+    <w:lvl w:ilvl="5" w:tplc="0409001B" w:tentative="1">
+      <w:start w:val="1"/>
+      <w:numFmt w:val="lowerRoman"/>
+      <w:lvlText w:val="%6."/>
+      <w:lvlJc w:val="right"/>
+      <w:pPr>
+        <w:ind w:left="4320" w:hanging="180"/>
+      </w:pPr>
+    </w:lvl>
+    <w:lvl w:ilvl="6" w:tplc="0409000F" w:tentative="1">
+      <w:start w:val="1"/>
+      <w:numFmt w:val="decimal"/>
+      <w:lvlText w:val="%7."/>
+      <w:lvlJc w:val="left"/>
+      <w:pPr>
+        <w:ind w:left="5040" w:hanging="360"/>
+      </w:pPr>
+    </w:lvl>
+    <w:lvl w:ilvl="7" w:tplc="04090019" w:tentative="1">
+      <w:start w:val="1"/>
+      <w:numFmt w:val="lowerLetter"/>
+      <w:lvlText w:val="%8."/>
+      <w:lvlJc w:val="left"/>
+      <w:pPr>
+        <w:ind w:left="5760" w:hanging="360"/>
+      </w:pPr>
+    </w:lvl>
+    <w:lvl w:ilvl="8" w:tplc="0409001B" w:tentative="1">
+      <w:start w:val="1"/>
+      <w:numFmt w:val="lowerRoman"/>
+      <w:lvlText w:val="%9."/>
+      <w:lvlJc w:val="right"/>
+      <w:pPr>
+        <w:ind w:left="6480" w:hanging="180"/>
+      </w:pPr>
+    </w:lvl>
+  </w:abstractNum>
+  <w:abstractNum w:abstractNumId="2" w15:restartNumberingAfterBreak="0">
     <w:nsid w:val="42963704"/>
     <w:multiLevelType w:val="hybridMultilevel"/>
     <w:tmpl w:val="B504C9BA"/>
@@ -1979,11 +3026,106 @@
       </w:rPr>
     </w:lvl>
   </w:abstractNum>
+  <w:abstractNum w:abstractNumId="3" w15:restartNumberingAfterBreak="0">
+    <w:nsid w:val="5E8E48D7"/>
+    <w:multiLevelType w:val="hybridMultilevel"/>
+    <w:tmpl w:val="C1489FF4"/>
+    <w:lvl w:ilvl="0" w:tplc="0409000F">
+      <w:start w:val="1"/>
+      <w:numFmt w:val="decimal"/>
+      <w:lvlText w:val="%1."/>
+      <w:lvlJc w:val="left"/>
+      <w:pPr>
+        <w:ind w:left="720" w:hanging="360"/>
+      </w:pPr>
+      <w:rPr>
+        <w:rFonts w:hint="default"/>
+      </w:rPr>
+    </w:lvl>
+    <w:lvl w:ilvl="1" w:tplc="04090019" w:tentative="1">
+      <w:start w:val="1"/>
+      <w:numFmt w:val="lowerLetter"/>
+      <w:lvlText w:val="%2."/>
+      <w:lvlJc w:val="left"/>
+      <w:pPr>
+        <w:ind w:left="1440" w:hanging="360"/>
+      </w:pPr>
+    </w:lvl>
+    <w:lvl w:ilvl="2" w:tplc="0409001B" w:tentative="1">
+      <w:start w:val="1"/>
+      <w:numFmt w:val="lowerRoman"/>
+      <w:lvlText w:val="%3."/>
+      <w:lvlJc w:val="right"/>
+      <w:pPr>
+        <w:ind w:left="2160" w:hanging="180"/>
+      </w:pPr>
+    </w:lvl>
+    <w:lvl w:ilvl="3" w:tplc="0409000F" w:tentative="1">
+      <w:start w:val="1"/>
+      <w:numFmt w:val="decimal"/>
+      <w:lvlText w:val="%4."/>
+      <w:lvlJc w:val="left"/>
+      <w:pPr>
+        <w:ind w:left="2880" w:hanging="360"/>
+      </w:pPr>
+    </w:lvl>
+    <w:lvl w:ilvl="4" w:tplc="04090019" w:tentative="1">
+      <w:start w:val="1"/>
+      <w:numFmt w:val="lowerLetter"/>
+      <w:lvlText w:val="%5."/>
+      <w:lvlJc w:val="left"/>
+      <w:pPr>
+        <w:ind w:left="3600" w:hanging="360"/>
+      </w:pPr>
+    </w:lvl>
+    <w:lvl w:ilvl="5" w:tplc="0409001B" w:tentative="1">
+      <w:start w:val="1"/>
+      <w:numFmt w:val="lowerRoman"/>
+      <w:lvlText w:val="%6."/>
+      <w:lvlJc w:val="right"/>
+      <w:pPr>
+        <w:ind w:left="4320" w:hanging="180"/>
+      </w:pPr>
+    </w:lvl>
+    <w:lvl w:ilvl="6" w:tplc="0409000F" w:tentative="1">
+      <w:start w:val="1"/>
+      <w:numFmt w:val="decimal"/>
+      <w:lvlText w:val="%7."/>
+      <w:lvlJc w:val="left"/>
+      <w:pPr>
+        <w:ind w:left="5040" w:hanging="360"/>
+      </w:pPr>
+    </w:lvl>
+    <w:lvl w:ilvl="7" w:tplc="04090019" w:tentative="1">
+      <w:start w:val="1"/>
+      <w:numFmt w:val="lowerLetter"/>
+      <w:lvlText w:val="%8."/>
+      <w:lvlJc w:val="left"/>
+      <w:pPr>
+        <w:ind w:left="5760" w:hanging="360"/>
+      </w:pPr>
+    </w:lvl>
+    <w:lvl w:ilvl="8" w:tplc="0409001B" w:tentative="1">
+      <w:start w:val="1"/>
+      <w:numFmt w:val="lowerRoman"/>
+      <w:lvlText w:val="%9."/>
+      <w:lvlJc w:val="right"/>
+      <w:pPr>
+        <w:ind w:left="6480" w:hanging="180"/>
+      </w:pPr>
+    </w:lvl>
+  </w:abstractNum>
   <w:num w:numId="1">
     <w:abstractNumId w:val="0"/>
   </w:num>
   <w:num w:numId="2">
+    <w:abstractNumId w:val="2"/>
+  </w:num>
+  <w:num w:numId="3">
     <w:abstractNumId w:val="1"/>
+  </w:num>
+  <w:num w:numId="4">
+    <w:abstractNumId w:val="3"/>
   </w:num>
 </w:numbering>
 </file>
@@ -2381,6 +3523,7 @@
   <w:style w:type="paragraph" w:default="1" w:styleId="Normal">
     <w:name w:val="Normal"/>
     <w:qFormat/>
+    <w:rsid w:val="00147CE2"/>
   </w:style>
   <w:style w:type="character" w:default="1" w:styleId="Fuentedeprrafopredeter">
     <w:name w:val="Default Paragraph Font"/>
@@ -2433,6 +3576,18 @@
     <w:rsid w:val="00A53D9F"/>
     <w:rPr>
       <w:color w:val="0563C1" w:themeColor="hyperlink"/>
+      <w:u w:val="single"/>
+    </w:rPr>
+  </w:style>
+  <w:style w:type="character" w:styleId="Hipervnculovisitado">
+    <w:name w:val="FollowedHyperlink"/>
+    <w:basedOn w:val="Fuentedeprrafopredeter"/>
+    <w:uiPriority w:val="99"/>
+    <w:semiHidden/>
+    <w:unhideWhenUsed/>
+    <w:rsid w:val="00147CE2"/>
+    <w:rPr>
+      <w:color w:val="954F72" w:themeColor="followedHyperlink"/>
       <w:u w:val="single"/>
     </w:rPr>
   </w:style>

</xml_diff>